<commit_message>
Updated after first meeting
</commit_message>
<xml_diff>
--- a/docs/Project outline.docx
+++ b/docs/Project outline.docx
@@ -148,7 +148,10 @@
         </w:numPr>
       </w:pPr>
       <w:r>
-        <w:t>addCity</w:t>
+        <w:t>add</w:t>
+      </w:r>
+      <w:r>
+        <w:t>Node</w:t>
       </w:r>
     </w:p>
     <w:p>
@@ -160,7 +163,7 @@
         </w:numPr>
       </w:pPr>
       <w:r>
-        <w:t>getCity</w:t>
+        <w:t>getNode</w:t>
       </w:r>
     </w:p>
     <w:p>
@@ -172,7 +175,10 @@
         </w:numPr>
       </w:pPr>
       <w:r>
-        <w:t>numberOfCities</w:t>
+        <w:t>numberOf</w:t>
+      </w:r>
+      <w:r>
+        <w:t>Nodes</w:t>
       </w:r>
     </w:p>
     <w:p>
@@ -280,6 +286,21 @@
           <w:sz w:val="21"/>
           <w:szCs w:val="21"/>
         </w:rPr>
+        <w:t>4th Task: Distanzmatrix berechnen</w:t>
+      </w:r>
+    </w:p>
+    <w:p>
+      <w:pPr>
+        <w:rPr>
+          <w:sz w:val="21"/>
+          <w:szCs w:val="21"/>
+        </w:rPr>
+      </w:pPr>
+      <w:r>
+        <w:rPr>
+          <w:sz w:val="21"/>
+          <w:szCs w:val="21"/>
+        </w:rPr>
         <w:t>Ideas:</w:t>
       </w:r>
     </w:p>
@@ -443,6 +464,13 @@
         </w:rPr>
         <w:t xml:space="preserve"> (future task)</w:t>
       </w:r>
+      <w:r>
+        <w:rPr>
+          <w:sz w:val="21"/>
+          <w:szCs w:val="21"/>
+        </w:rPr>
+        <w:t xml:space="preserve">, runtime, </w:t>
+      </w:r>
     </w:p>
     <w:p>
       <w:pPr>
@@ -457,6 +485,117 @@
           <w:szCs w:val="21"/>
         </w:rPr>
         <w:t>Some visualization (only for Mustafa)</w:t>
+      </w:r>
+      <w:r>
+        <w:rPr>
+          <w:sz w:val="21"/>
+          <w:szCs w:val="21"/>
+        </w:rPr>
+        <w:br/>
+        <w:t xml:space="preserve">Ideas: compare different nh structures, </w:t>
+      </w:r>
+      <w:r>
+        <w:rPr>
+          <w:sz w:val="21"/>
+          <w:szCs w:val="21"/>
+        </w:rPr>
+        <w:t>2opt</w:t>
+      </w:r>
+      <w:r>
+        <w:rPr>
+          <w:sz w:val="21"/>
+          <w:szCs w:val="21"/>
+        </w:rPr>
+        <w:t>, 3opt</w:t>
+      </w:r>
+      <w:r>
+        <w:rPr>
+          <w:sz w:val="21"/>
+          <w:szCs w:val="21"/>
+        </w:rPr>
+        <w:t>, further ideas</w:t>
+      </w:r>
+    </w:p>
+    <w:p>
+      <w:pPr>
+        <w:rPr>
+          <w:sz w:val="21"/>
+          <w:szCs w:val="21"/>
+        </w:rPr>
+      </w:pPr>
+      <w:r>
+        <w:rPr>
+          <w:sz w:val="21"/>
+          <w:szCs w:val="21"/>
+        </w:rPr>
+        <w:lastRenderedPageBreak/>
+        <w:t>Stopping conditions</w:t>
+      </w:r>
+      <w:r>
+        <w:rPr>
+          <w:sz w:val="21"/>
+          <w:szCs w:val="21"/>
+        </w:rPr>
+        <w:t xml:space="preserve"> (if in local optima, Zielfunktion ändert sich nicht</w:t>
+      </w:r>
+      <w:r>
+        <w:rPr>
+          <w:sz w:val="21"/>
+          <w:szCs w:val="21"/>
+        </w:rPr>
+        <w:t>,</w:t>
+      </w:r>
+      <w:r>
+        <w:rPr>
+          <w:sz w:val="21"/>
+          <w:szCs w:val="21"/>
+        </w:rPr>
+        <w:t>)</w:t>
+      </w:r>
+    </w:p>
+    <w:p>
+      <w:pPr>
+        <w:rPr>
+          <w:sz w:val="21"/>
+          <w:szCs w:val="21"/>
+        </w:rPr>
+      </w:pPr>
+      <w:r>
+        <w:rPr>
+          <w:sz w:val="21"/>
+          <w:szCs w:val="21"/>
+        </w:rPr>
+        <w:t>Submit code,</w:t>
+      </w:r>
+    </w:p>
+    <w:p>
+      <w:pPr>
+        <w:rPr>
+          <w:sz w:val="21"/>
+          <w:szCs w:val="21"/>
+        </w:rPr>
+      </w:pPr>
+      <w:r>
+        <w:rPr>
+          <w:sz w:val="21"/>
+          <w:szCs w:val="21"/>
+        </w:rPr>
+        <w:t>Submit presentation,</w:t>
+      </w:r>
+    </w:p>
+    <w:p>
+      <w:pPr>
+        <w:rPr>
+          <w:sz w:val="21"/>
+          <w:szCs w:val="21"/>
+        </w:rPr>
+      </w:pPr>
+      <w:r>
+        <w:rPr>
+          <w:sz w:val="21"/>
+          <w:szCs w:val="21"/>
+        </w:rPr>
+        <w:t>Submit documentation</w:t>
       </w:r>
     </w:p>
     <w:sectPr>

</xml_diff>